<commit_message>
jlibs!! jlibs work now jr is pointer sensitive now fixed ral and branch bugs fixed syntax highlighting fixed makefile updated isa
</commit_message>
<xml_diff>
--- a/doc/rv32i_orb_extensions.docx
+++ b/doc/rv32i_orb_extensions.docx
@@ -33605,13 +33605,15 @@
               <w:jc w:val="center"/>
               <w:rPr>
                 <w:rFonts w:ascii="Consolas" w:hAnsi="Consolas"/>
-                <w:sz w:val="16"/>
-                <w:szCs w:val="16"/>
-              </w:rPr>
-            </w:pPr>
-            <w:r>
-              <w:rPr>
-                <w:rFonts w:ascii="Consolas" w:hAnsi="Consolas"/>
+                <w:color w:val="D9D9D9" w:themeColor="background1" w:themeShade="D9"/>
+                <w:sz w:val="16"/>
+                <w:szCs w:val="16"/>
+              </w:rPr>
+            </w:pPr>
+            <w:r>
+              <w:rPr>
+                <w:rFonts w:ascii="Consolas" w:hAnsi="Consolas"/>
+                <w:color w:val="D9D9D9" w:themeColor="background1" w:themeShade="D9"/>
                 <w:sz w:val="16"/>
                 <w:szCs w:val="16"/>
               </w:rPr>
@@ -33633,13 +33635,15 @@
               <w:jc w:val="center"/>
               <w:rPr>
                 <w:rFonts w:ascii="Consolas" w:hAnsi="Consolas"/>
-                <w:sz w:val="16"/>
-                <w:szCs w:val="16"/>
-              </w:rPr>
-            </w:pPr>
-            <w:r>
-              <w:rPr>
-                <w:rFonts w:ascii="Consolas" w:hAnsi="Consolas"/>
+                <w:color w:val="D9D9D9" w:themeColor="background1" w:themeShade="D9"/>
+                <w:sz w:val="16"/>
+                <w:szCs w:val="16"/>
+              </w:rPr>
+            </w:pPr>
+            <w:r>
+              <w:rPr>
+                <w:rFonts w:ascii="Consolas" w:hAnsi="Consolas"/>
+                <w:color w:val="D9D9D9" w:themeColor="background1" w:themeShade="D9"/>
                 <w:sz w:val="16"/>
                 <w:szCs w:val="16"/>
               </w:rPr>
@@ -33661,13 +33665,15 @@
               <w:jc w:val="center"/>
               <w:rPr>
                 <w:rFonts w:ascii="Consolas" w:hAnsi="Consolas"/>
-                <w:sz w:val="16"/>
-                <w:szCs w:val="16"/>
-              </w:rPr>
-            </w:pPr>
-            <w:r>
-              <w:rPr>
-                <w:rFonts w:ascii="Consolas" w:hAnsi="Consolas"/>
+                <w:color w:val="D9D9D9" w:themeColor="background1" w:themeShade="D9"/>
+                <w:sz w:val="16"/>
+                <w:szCs w:val="16"/>
+              </w:rPr>
+            </w:pPr>
+            <w:r>
+              <w:rPr>
+                <w:rFonts w:ascii="Consolas" w:hAnsi="Consolas"/>
+                <w:color w:val="D9D9D9" w:themeColor="background1" w:themeShade="D9"/>
                 <w:sz w:val="16"/>
                 <w:szCs w:val="16"/>
               </w:rPr>
@@ -33689,13 +33695,15 @@
               <w:jc w:val="center"/>
               <w:rPr>
                 <w:rFonts w:ascii="Consolas" w:hAnsi="Consolas"/>
-                <w:sz w:val="16"/>
-                <w:szCs w:val="16"/>
-              </w:rPr>
-            </w:pPr>
-            <w:r>
-              <w:rPr>
-                <w:rFonts w:ascii="Consolas" w:hAnsi="Consolas"/>
+                <w:color w:val="D9D9D9" w:themeColor="background1" w:themeShade="D9"/>
+                <w:sz w:val="16"/>
+                <w:szCs w:val="16"/>
+              </w:rPr>
+            </w:pPr>
+            <w:r>
+              <w:rPr>
+                <w:rFonts w:ascii="Consolas" w:hAnsi="Consolas"/>
+                <w:color w:val="D9D9D9" w:themeColor="background1" w:themeShade="D9"/>
                 <w:sz w:val="16"/>
                 <w:szCs w:val="16"/>
               </w:rPr>
@@ -33717,13 +33725,15 @@
               <w:jc w:val="center"/>
               <w:rPr>
                 <w:rFonts w:ascii="Consolas" w:hAnsi="Consolas"/>
-                <w:sz w:val="16"/>
-                <w:szCs w:val="16"/>
-              </w:rPr>
-            </w:pPr>
-            <w:r>
-              <w:rPr>
-                <w:rFonts w:ascii="Consolas" w:hAnsi="Consolas"/>
+                <w:color w:val="D9D9D9" w:themeColor="background1" w:themeShade="D9"/>
+                <w:sz w:val="16"/>
+                <w:szCs w:val="16"/>
+              </w:rPr>
+            </w:pPr>
+            <w:r>
+              <w:rPr>
+                <w:rFonts w:ascii="Consolas" w:hAnsi="Consolas"/>
+                <w:color w:val="D9D9D9" w:themeColor="background1" w:themeShade="D9"/>
                 <w:sz w:val="16"/>
                 <w:szCs w:val="16"/>
               </w:rPr>
@@ -33745,13 +33755,15 @@
               <w:jc w:val="center"/>
               <w:rPr>
                 <w:rFonts w:ascii="Consolas" w:hAnsi="Consolas"/>
-                <w:sz w:val="16"/>
-                <w:szCs w:val="16"/>
-              </w:rPr>
-            </w:pPr>
-            <w:r>
-              <w:rPr>
-                <w:rFonts w:ascii="Consolas" w:hAnsi="Consolas"/>
+                <w:color w:val="D9D9D9" w:themeColor="background1" w:themeShade="D9"/>
+                <w:sz w:val="16"/>
+                <w:szCs w:val="16"/>
+              </w:rPr>
+            </w:pPr>
+            <w:r>
+              <w:rPr>
+                <w:rFonts w:ascii="Consolas" w:hAnsi="Consolas"/>
+                <w:color w:val="D9D9D9" w:themeColor="background1" w:themeShade="D9"/>
                 <w:sz w:val="16"/>
                 <w:szCs w:val="16"/>
               </w:rPr>
@@ -33773,13 +33785,15 @@
               <w:jc w:val="center"/>
               <w:rPr>
                 <w:rFonts w:ascii="Consolas" w:hAnsi="Consolas"/>
-                <w:sz w:val="16"/>
-                <w:szCs w:val="16"/>
-              </w:rPr>
-            </w:pPr>
-            <w:r>
-              <w:rPr>
-                <w:rFonts w:ascii="Consolas" w:hAnsi="Consolas"/>
+                <w:color w:val="D9D9D9" w:themeColor="background1" w:themeShade="D9"/>
+                <w:sz w:val="16"/>
+                <w:szCs w:val="16"/>
+              </w:rPr>
+            </w:pPr>
+            <w:r>
+              <w:rPr>
+                <w:rFonts w:ascii="Consolas" w:hAnsi="Consolas"/>
+                <w:color w:val="D9D9D9" w:themeColor="background1" w:themeShade="D9"/>
                 <w:sz w:val="16"/>
                 <w:szCs w:val="16"/>
               </w:rPr>
@@ -33802,14 +33816,15 @@
               <w:jc w:val="center"/>
               <w:rPr>
                 <w:rFonts w:ascii="Consolas" w:hAnsi="Consolas"/>
-                <w:sz w:val="16"/>
-                <w:szCs w:val="16"/>
-              </w:rPr>
-            </w:pPr>
-            <w:r>
-              <w:rPr>
-                <w:rFonts w:ascii="Consolas" w:hAnsi="Consolas"/>
-                <w:color w:val="808080" w:themeColor="background1" w:themeShade="80"/>
+                <w:color w:val="D9D9D9" w:themeColor="background1" w:themeShade="D9"/>
+                <w:sz w:val="16"/>
+                <w:szCs w:val="16"/>
+              </w:rPr>
+            </w:pPr>
+            <w:r>
+              <w:rPr>
+                <w:rFonts w:ascii="Consolas" w:hAnsi="Consolas"/>
+                <w:color w:val="D9D9D9" w:themeColor="background1" w:themeShade="D9"/>
                 <w:sz w:val="16"/>
                 <w:szCs w:val="16"/>
               </w:rPr>
@@ -33832,14 +33847,15 @@
               <w:jc w:val="center"/>
               <w:rPr>
                 <w:rFonts w:ascii="Consolas" w:hAnsi="Consolas"/>
-                <w:sz w:val="16"/>
-                <w:szCs w:val="16"/>
-              </w:rPr>
-            </w:pPr>
-            <w:r>
-              <w:rPr>
-                <w:rFonts w:ascii="Consolas" w:hAnsi="Consolas"/>
-                <w:color w:val="808080" w:themeColor="background1" w:themeShade="80"/>
+                <w:color w:val="D9D9D9" w:themeColor="background1" w:themeShade="D9"/>
+                <w:sz w:val="16"/>
+                <w:szCs w:val="16"/>
+              </w:rPr>
+            </w:pPr>
+            <w:r>
+              <w:rPr>
+                <w:rFonts w:ascii="Consolas" w:hAnsi="Consolas"/>
+                <w:color w:val="D9D9D9" w:themeColor="background1" w:themeShade="D9"/>
                 <w:sz w:val="16"/>
                 <w:szCs w:val="16"/>
               </w:rPr>
@@ -33861,41 +33877,45 @@
               <w:jc w:val="center"/>
               <w:rPr>
                 <w:rFonts w:ascii="Consolas" w:hAnsi="Consolas"/>
-                <w:sz w:val="16"/>
-                <w:szCs w:val="16"/>
-              </w:rPr>
-            </w:pPr>
-            <w:r>
-              <w:rPr>
-                <w:rFonts w:ascii="Consolas" w:hAnsi="Consolas"/>
-                <w:sz w:val="16"/>
-                <w:szCs w:val="16"/>
-              </w:rPr>
-              <w:t>0</w:t>
-            </w:r>
-          </w:p>
-        </w:tc>
-        <w:tc>
-          <w:tcPr>
-            <w:tcW w:w="244" w:type="dxa"/>
-            <w:tcBorders>
-              <w:left w:val="nil"/>
-              <w:right w:val="nil"/>
-            </w:tcBorders>
-            <w:vAlign w:val="center"/>
-          </w:tcPr>
-          <w:p>
-            <w:pPr>
-              <w:jc w:val="center"/>
-              <w:rPr>
-                <w:rFonts w:ascii="Consolas" w:hAnsi="Consolas"/>
-                <w:sz w:val="16"/>
-                <w:szCs w:val="16"/>
-              </w:rPr>
-            </w:pPr>
-            <w:r>
-              <w:rPr>
-                <w:rFonts w:ascii="Consolas" w:hAnsi="Consolas"/>
+                <w:color w:val="D9D9D9" w:themeColor="background1" w:themeShade="D9"/>
+                <w:sz w:val="16"/>
+                <w:szCs w:val="16"/>
+              </w:rPr>
+            </w:pPr>
+            <w:r>
+              <w:rPr>
+                <w:rFonts w:ascii="Consolas" w:hAnsi="Consolas"/>
+                <w:color w:val="D9D9D9" w:themeColor="background1" w:themeShade="D9"/>
+                <w:sz w:val="16"/>
+                <w:szCs w:val="16"/>
+              </w:rPr>
+              <w:t>0</w:t>
+            </w:r>
+          </w:p>
+        </w:tc>
+        <w:tc>
+          <w:tcPr>
+            <w:tcW w:w="244" w:type="dxa"/>
+            <w:tcBorders>
+              <w:left w:val="nil"/>
+              <w:right w:val="nil"/>
+            </w:tcBorders>
+            <w:vAlign w:val="center"/>
+          </w:tcPr>
+          <w:p>
+            <w:pPr>
+              <w:jc w:val="center"/>
+              <w:rPr>
+                <w:rFonts w:ascii="Consolas" w:hAnsi="Consolas"/>
+                <w:color w:val="D9D9D9" w:themeColor="background1" w:themeShade="D9"/>
+                <w:sz w:val="16"/>
+                <w:szCs w:val="16"/>
+              </w:rPr>
+            </w:pPr>
+            <w:r>
+              <w:rPr>
+                <w:rFonts w:ascii="Consolas" w:hAnsi="Consolas"/>
+                <w:color w:val="D9D9D9" w:themeColor="background1" w:themeShade="D9"/>
                 <w:sz w:val="16"/>
                 <w:szCs w:val="16"/>
               </w:rPr>
@@ -33917,13 +33937,15 @@
               <w:jc w:val="center"/>
               <w:rPr>
                 <w:rFonts w:ascii="Consolas" w:hAnsi="Consolas"/>
-                <w:sz w:val="16"/>
-                <w:szCs w:val="16"/>
-              </w:rPr>
-            </w:pPr>
-            <w:r>
-              <w:rPr>
-                <w:rFonts w:ascii="Consolas" w:hAnsi="Consolas"/>
+                <w:color w:val="D9D9D9" w:themeColor="background1" w:themeShade="D9"/>
+                <w:sz w:val="16"/>
+                <w:szCs w:val="16"/>
+              </w:rPr>
+            </w:pPr>
+            <w:r>
+              <w:rPr>
+                <w:rFonts w:ascii="Consolas" w:hAnsi="Consolas"/>
+                <w:color w:val="D9D9D9" w:themeColor="background1" w:themeShade="D9"/>
                 <w:sz w:val="16"/>
                 <w:szCs w:val="16"/>
               </w:rPr>
@@ -33946,14 +33968,15 @@
               <w:jc w:val="center"/>
               <w:rPr>
                 <w:rFonts w:ascii="Consolas" w:hAnsi="Consolas"/>
-                <w:sz w:val="16"/>
-                <w:szCs w:val="16"/>
-              </w:rPr>
-            </w:pPr>
-            <w:r>
-              <w:rPr>
-                <w:rFonts w:ascii="Consolas" w:hAnsi="Consolas"/>
-                <w:color w:val="808080" w:themeColor="background1" w:themeShade="80"/>
+                <w:color w:val="D9D9D9" w:themeColor="background1" w:themeShade="D9"/>
+                <w:sz w:val="16"/>
+                <w:szCs w:val="16"/>
+              </w:rPr>
+            </w:pPr>
+            <w:r>
+              <w:rPr>
+                <w:rFonts w:ascii="Consolas" w:hAnsi="Consolas"/>
+                <w:color w:val="D9D9D9" w:themeColor="background1" w:themeShade="D9"/>
                 <w:sz w:val="16"/>
                 <w:szCs w:val="16"/>
               </w:rPr>
@@ -33975,97 +33998,105 @@
               <w:jc w:val="center"/>
               <w:rPr>
                 <w:rFonts w:ascii="Consolas" w:hAnsi="Consolas"/>
-                <w:sz w:val="16"/>
-                <w:szCs w:val="16"/>
-              </w:rPr>
-            </w:pPr>
-            <w:r>
-              <w:rPr>
-                <w:rFonts w:ascii="Consolas" w:hAnsi="Consolas"/>
-                <w:sz w:val="16"/>
-                <w:szCs w:val="16"/>
-              </w:rPr>
-              <w:t>0</w:t>
-            </w:r>
-          </w:p>
-        </w:tc>
-        <w:tc>
-          <w:tcPr>
-            <w:tcW w:w="244" w:type="dxa"/>
-            <w:tcBorders>
-              <w:left w:val="nil"/>
-              <w:right w:val="nil"/>
-            </w:tcBorders>
-            <w:vAlign w:val="center"/>
-          </w:tcPr>
-          <w:p>
-            <w:pPr>
-              <w:jc w:val="center"/>
-              <w:rPr>
-                <w:rFonts w:ascii="Consolas" w:hAnsi="Consolas"/>
-                <w:sz w:val="16"/>
-                <w:szCs w:val="16"/>
-              </w:rPr>
-            </w:pPr>
-            <w:r>
-              <w:rPr>
-                <w:rFonts w:ascii="Consolas" w:hAnsi="Consolas"/>
-                <w:sz w:val="16"/>
-                <w:szCs w:val="16"/>
-              </w:rPr>
-              <w:t>0</w:t>
-            </w:r>
-          </w:p>
-        </w:tc>
-        <w:tc>
-          <w:tcPr>
-            <w:tcW w:w="244" w:type="dxa"/>
-            <w:tcBorders>
-              <w:left w:val="nil"/>
-              <w:right w:val="nil"/>
-            </w:tcBorders>
-            <w:vAlign w:val="center"/>
-          </w:tcPr>
-          <w:p>
-            <w:pPr>
-              <w:jc w:val="center"/>
-              <w:rPr>
-                <w:rFonts w:ascii="Consolas" w:hAnsi="Consolas"/>
-                <w:sz w:val="16"/>
-                <w:szCs w:val="16"/>
-              </w:rPr>
-            </w:pPr>
-            <w:r>
-              <w:rPr>
-                <w:rFonts w:ascii="Consolas" w:hAnsi="Consolas"/>
-                <w:sz w:val="16"/>
-                <w:szCs w:val="16"/>
-              </w:rPr>
-              <w:t>0</w:t>
-            </w:r>
-          </w:p>
-        </w:tc>
-        <w:tc>
-          <w:tcPr>
-            <w:tcW w:w="244" w:type="dxa"/>
-            <w:tcBorders>
-              <w:left w:val="nil"/>
-              <w:right w:val="nil"/>
-            </w:tcBorders>
-            <w:vAlign w:val="center"/>
-          </w:tcPr>
-          <w:p>
-            <w:pPr>
-              <w:jc w:val="center"/>
-              <w:rPr>
-                <w:rFonts w:ascii="Consolas" w:hAnsi="Consolas"/>
-                <w:sz w:val="16"/>
-                <w:szCs w:val="16"/>
-              </w:rPr>
-            </w:pPr>
-            <w:r>
-              <w:rPr>
-                <w:rFonts w:ascii="Consolas" w:hAnsi="Consolas"/>
+                <w:color w:val="D9D9D9" w:themeColor="background1" w:themeShade="D9"/>
+                <w:sz w:val="16"/>
+                <w:szCs w:val="16"/>
+              </w:rPr>
+            </w:pPr>
+            <w:r>
+              <w:rPr>
+                <w:rFonts w:ascii="Consolas" w:hAnsi="Consolas"/>
+                <w:color w:val="D9D9D9" w:themeColor="background1" w:themeShade="D9"/>
+                <w:sz w:val="16"/>
+                <w:szCs w:val="16"/>
+              </w:rPr>
+              <w:t>0</w:t>
+            </w:r>
+          </w:p>
+        </w:tc>
+        <w:tc>
+          <w:tcPr>
+            <w:tcW w:w="244" w:type="dxa"/>
+            <w:tcBorders>
+              <w:left w:val="nil"/>
+              <w:right w:val="nil"/>
+            </w:tcBorders>
+            <w:vAlign w:val="center"/>
+          </w:tcPr>
+          <w:p>
+            <w:pPr>
+              <w:jc w:val="center"/>
+              <w:rPr>
+                <w:rFonts w:ascii="Consolas" w:hAnsi="Consolas"/>
+                <w:color w:val="D9D9D9" w:themeColor="background1" w:themeShade="D9"/>
+                <w:sz w:val="16"/>
+                <w:szCs w:val="16"/>
+              </w:rPr>
+            </w:pPr>
+            <w:r>
+              <w:rPr>
+                <w:rFonts w:ascii="Consolas" w:hAnsi="Consolas"/>
+                <w:color w:val="D9D9D9" w:themeColor="background1" w:themeShade="D9"/>
+                <w:sz w:val="16"/>
+                <w:szCs w:val="16"/>
+              </w:rPr>
+              <w:t>0</w:t>
+            </w:r>
+          </w:p>
+        </w:tc>
+        <w:tc>
+          <w:tcPr>
+            <w:tcW w:w="244" w:type="dxa"/>
+            <w:tcBorders>
+              <w:left w:val="nil"/>
+              <w:right w:val="nil"/>
+            </w:tcBorders>
+            <w:vAlign w:val="center"/>
+          </w:tcPr>
+          <w:p>
+            <w:pPr>
+              <w:jc w:val="center"/>
+              <w:rPr>
+                <w:rFonts w:ascii="Consolas" w:hAnsi="Consolas"/>
+                <w:color w:val="D9D9D9" w:themeColor="background1" w:themeShade="D9"/>
+                <w:sz w:val="16"/>
+                <w:szCs w:val="16"/>
+              </w:rPr>
+            </w:pPr>
+            <w:r>
+              <w:rPr>
+                <w:rFonts w:ascii="Consolas" w:hAnsi="Consolas"/>
+                <w:color w:val="D9D9D9" w:themeColor="background1" w:themeShade="D9"/>
+                <w:sz w:val="16"/>
+                <w:szCs w:val="16"/>
+              </w:rPr>
+              <w:t>0</w:t>
+            </w:r>
+          </w:p>
+        </w:tc>
+        <w:tc>
+          <w:tcPr>
+            <w:tcW w:w="244" w:type="dxa"/>
+            <w:tcBorders>
+              <w:left w:val="nil"/>
+              <w:right w:val="nil"/>
+            </w:tcBorders>
+            <w:vAlign w:val="center"/>
+          </w:tcPr>
+          <w:p>
+            <w:pPr>
+              <w:jc w:val="center"/>
+              <w:rPr>
+                <w:rFonts w:ascii="Consolas" w:hAnsi="Consolas"/>
+                <w:color w:val="D9D9D9" w:themeColor="background1" w:themeShade="D9"/>
+                <w:sz w:val="16"/>
+                <w:szCs w:val="16"/>
+              </w:rPr>
+            </w:pPr>
+            <w:r>
+              <w:rPr>
+                <w:rFonts w:ascii="Consolas" w:hAnsi="Consolas"/>
+                <w:color w:val="D9D9D9" w:themeColor="background1" w:themeShade="D9"/>
                 <w:sz w:val="16"/>
                 <w:szCs w:val="16"/>
               </w:rPr>
@@ -34087,41 +34118,45 @@
               <w:jc w:val="center"/>
               <w:rPr>
                 <w:rFonts w:ascii="Consolas" w:hAnsi="Consolas"/>
-                <w:sz w:val="16"/>
-                <w:szCs w:val="16"/>
-              </w:rPr>
-            </w:pPr>
-            <w:r>
-              <w:rPr>
-                <w:rFonts w:ascii="Consolas" w:hAnsi="Consolas"/>
-                <w:sz w:val="16"/>
-                <w:szCs w:val="16"/>
-              </w:rPr>
-              <w:t>0</w:t>
-            </w:r>
-          </w:p>
-        </w:tc>
-        <w:tc>
-          <w:tcPr>
-            <w:tcW w:w="244" w:type="dxa"/>
-            <w:tcBorders>
-              <w:left w:val="nil"/>
-              <w:right w:val="nil"/>
-            </w:tcBorders>
-            <w:vAlign w:val="center"/>
-          </w:tcPr>
-          <w:p>
-            <w:pPr>
-              <w:jc w:val="center"/>
-              <w:rPr>
-                <w:rFonts w:ascii="Consolas" w:hAnsi="Consolas"/>
-                <w:sz w:val="16"/>
-                <w:szCs w:val="16"/>
-              </w:rPr>
-            </w:pPr>
-            <w:r>
-              <w:rPr>
-                <w:rFonts w:ascii="Consolas" w:hAnsi="Consolas"/>
+                <w:color w:val="D9D9D9" w:themeColor="background1" w:themeShade="D9"/>
+                <w:sz w:val="16"/>
+                <w:szCs w:val="16"/>
+              </w:rPr>
+            </w:pPr>
+            <w:r>
+              <w:rPr>
+                <w:rFonts w:ascii="Consolas" w:hAnsi="Consolas"/>
+                <w:color w:val="D9D9D9" w:themeColor="background1" w:themeShade="D9"/>
+                <w:sz w:val="16"/>
+                <w:szCs w:val="16"/>
+              </w:rPr>
+              <w:t>0</w:t>
+            </w:r>
+          </w:p>
+        </w:tc>
+        <w:tc>
+          <w:tcPr>
+            <w:tcW w:w="244" w:type="dxa"/>
+            <w:tcBorders>
+              <w:left w:val="nil"/>
+              <w:right w:val="nil"/>
+            </w:tcBorders>
+            <w:vAlign w:val="center"/>
+          </w:tcPr>
+          <w:p>
+            <w:pPr>
+              <w:jc w:val="center"/>
+              <w:rPr>
+                <w:rFonts w:ascii="Consolas" w:hAnsi="Consolas"/>
+                <w:color w:val="D9D9D9" w:themeColor="background1" w:themeShade="D9"/>
+                <w:sz w:val="16"/>
+                <w:szCs w:val="16"/>
+              </w:rPr>
+            </w:pPr>
+            <w:r>
+              <w:rPr>
+                <w:rFonts w:ascii="Consolas" w:hAnsi="Consolas"/>
+                <w:color w:val="D9D9D9" w:themeColor="background1" w:themeShade="D9"/>
                 <w:sz w:val="16"/>
                 <w:szCs w:val="16"/>
               </w:rPr>
@@ -34143,13 +34178,15 @@
               <w:jc w:val="center"/>
               <w:rPr>
                 <w:rFonts w:ascii="Consolas" w:hAnsi="Consolas"/>
-                <w:sz w:val="16"/>
-                <w:szCs w:val="16"/>
-              </w:rPr>
-            </w:pPr>
-            <w:r>
-              <w:rPr>
-                <w:rFonts w:ascii="Consolas" w:hAnsi="Consolas"/>
+                <w:color w:val="D9D9D9" w:themeColor="background1" w:themeShade="D9"/>
+                <w:sz w:val="16"/>
+                <w:szCs w:val="16"/>
+              </w:rPr>
+            </w:pPr>
+            <w:r>
+              <w:rPr>
+                <w:rFonts w:ascii="Consolas" w:hAnsi="Consolas"/>
+                <w:color w:val="D9D9D9" w:themeColor="background1" w:themeShade="D9"/>
                 <w:sz w:val="16"/>
                 <w:szCs w:val="16"/>
               </w:rPr>
@@ -34173,13 +34210,15 @@
             <w:pPr>
               <w:rPr>
                 <w:rFonts w:ascii="Consolas" w:hAnsi="Consolas"/>
-                <w:sz w:val="16"/>
-                <w:szCs w:val="16"/>
-              </w:rPr>
-            </w:pPr>
-            <w:r>
-              <w:rPr>
-                <w:rFonts w:ascii="Consolas" w:hAnsi="Consolas"/>
+                <w:color w:val="D9D9D9" w:themeColor="background1" w:themeShade="D9"/>
+                <w:sz w:val="16"/>
+                <w:szCs w:val="16"/>
+              </w:rPr>
+            </w:pPr>
+            <w:r>
+              <w:rPr>
+                <w:rFonts w:ascii="Consolas" w:hAnsi="Consolas"/>
+                <w:color w:val="D9D9D9" w:themeColor="background1" w:themeShade="D9"/>
                 <w:sz w:val="16"/>
                 <w:szCs w:val="16"/>
               </w:rPr>
@@ -34204,15 +34243,15 @@
               <w:jc w:val="right"/>
               <w:rPr>
                 <w:rFonts w:ascii="Consolas" w:hAnsi="Consolas"/>
-                <w:color w:val="A6A6A6" w:themeColor="background1" w:themeShade="A6"/>
-                <w:sz w:val="16"/>
-                <w:szCs w:val="16"/>
-              </w:rPr>
-            </w:pPr>
-            <w:r>
-              <w:rPr>
-                <w:rFonts w:ascii="Consolas" w:hAnsi="Consolas"/>
-                <w:color w:val="A6A6A6" w:themeColor="background1" w:themeShade="A6"/>
+                <w:color w:val="D9D9D9" w:themeColor="background1" w:themeShade="D9"/>
+                <w:sz w:val="16"/>
+                <w:szCs w:val="16"/>
+              </w:rPr>
+            </w:pPr>
+            <w:r>
+              <w:rPr>
+                <w:rFonts w:ascii="Consolas" w:hAnsi="Consolas"/>
+                <w:color w:val="D9D9D9" w:themeColor="background1" w:themeShade="D9"/>
                 <w:sz w:val="16"/>
                 <w:szCs w:val="16"/>
               </w:rPr>
@@ -36486,15 +36525,13 @@
               <w:jc w:val="center"/>
               <w:rPr>
                 <w:rFonts w:ascii="Consolas" w:hAnsi="Consolas"/>
-                <w:color w:val="3A7C22" w:themeColor="accent6" w:themeShade="BF"/>
-                <w:sz w:val="16"/>
-                <w:szCs w:val="16"/>
-              </w:rPr>
-            </w:pPr>
-            <w:r>
-              <w:rPr>
-                <w:rFonts w:ascii="Consolas" w:hAnsi="Consolas"/>
-                <w:color w:val="000000" w:themeColor="text1"/>
+                <w:sz w:val="16"/>
+                <w:szCs w:val="16"/>
+              </w:rPr>
+            </w:pPr>
+            <w:r>
+              <w:rPr>
+                <w:rFonts w:ascii="Consolas" w:hAnsi="Consolas"/>
                 <w:sz w:val="16"/>
                 <w:szCs w:val="16"/>
               </w:rPr>
@@ -36641,7 +36678,7 @@
                 <w:sz w:val="16"/>
                 <w:szCs w:val="16"/>
               </w:rPr>
-              <w:t>zero</w:t>
+              <w:t>ra</w:t>
             </w:r>
           </w:p>
         </w:tc>
@@ -36867,15 +36904,7 @@
                 <w:sz w:val="16"/>
                 <w:szCs w:val="16"/>
               </w:rPr>
-              <w:t xml:space="preserve"> </w:t>
-            </w:r>
-            <w:r>
-              <w:rPr>
-                <w:rFonts w:ascii="Consolas" w:hAnsi="Consolas"/>
-                <w:sz w:val="16"/>
-                <w:szCs w:val="16"/>
-              </w:rPr>
-              <w:t>JLIB</w:t>
+              <w:t xml:space="preserve"> JLIB</w:t>
             </w:r>
           </w:p>
         </w:tc>
@@ -36896,15 +36925,13 @@
               <w:jc w:val="right"/>
               <w:rPr>
                 <w:rFonts w:ascii="Consolas" w:hAnsi="Consolas"/>
-                <w:color w:val="A6A6A6" w:themeColor="background1" w:themeShade="A6"/>
-                <w:sz w:val="16"/>
-                <w:szCs w:val="16"/>
-              </w:rPr>
-            </w:pPr>
-            <w:r>
-              <w:rPr>
-                <w:rFonts w:ascii="Consolas" w:hAnsi="Consolas"/>
-                <w:color w:val="A6A6A6" w:themeColor="background1" w:themeShade="A6"/>
+                <w:sz w:val="16"/>
+                <w:szCs w:val="16"/>
+              </w:rPr>
+            </w:pPr>
+            <w:r>
+              <w:rPr>
+                <w:rFonts w:ascii="Consolas" w:hAnsi="Consolas"/>
                 <w:sz w:val="16"/>
                 <w:szCs w:val="16"/>
               </w:rPr>
@@ -42750,13 +42777,15 @@
               <w:jc w:val="center"/>
               <w:rPr>
                 <w:rFonts w:ascii="Consolas" w:hAnsi="Consolas"/>
-                <w:sz w:val="16"/>
-                <w:szCs w:val="16"/>
-              </w:rPr>
-            </w:pPr>
-            <w:r>
-              <w:rPr>
-                <w:rFonts w:ascii="Consolas" w:hAnsi="Consolas"/>
+                <w:color w:val="D9D9D9" w:themeColor="background1" w:themeShade="D9"/>
+                <w:sz w:val="16"/>
+                <w:szCs w:val="16"/>
+              </w:rPr>
+            </w:pPr>
+            <w:r>
+              <w:rPr>
+                <w:rFonts w:ascii="Consolas" w:hAnsi="Consolas"/>
+                <w:color w:val="D9D9D9" w:themeColor="background1" w:themeShade="D9"/>
                 <w:sz w:val="16"/>
                 <w:szCs w:val="16"/>
               </w:rPr>
@@ -42778,13 +42807,15 @@
               <w:jc w:val="center"/>
               <w:rPr>
                 <w:rFonts w:ascii="Consolas" w:hAnsi="Consolas"/>
-                <w:sz w:val="16"/>
-                <w:szCs w:val="16"/>
-              </w:rPr>
-            </w:pPr>
-            <w:r>
-              <w:rPr>
-                <w:rFonts w:ascii="Consolas" w:hAnsi="Consolas"/>
+                <w:color w:val="D9D9D9" w:themeColor="background1" w:themeShade="D9"/>
+                <w:sz w:val="16"/>
+                <w:szCs w:val="16"/>
+              </w:rPr>
+            </w:pPr>
+            <w:r>
+              <w:rPr>
+                <w:rFonts w:ascii="Consolas" w:hAnsi="Consolas"/>
+                <w:color w:val="D9D9D9" w:themeColor="background1" w:themeShade="D9"/>
                 <w:sz w:val="16"/>
                 <w:szCs w:val="16"/>
               </w:rPr>
@@ -42806,13 +42837,15 @@
               <w:jc w:val="center"/>
               <w:rPr>
                 <w:rFonts w:ascii="Consolas" w:hAnsi="Consolas"/>
-                <w:sz w:val="16"/>
-                <w:szCs w:val="16"/>
-              </w:rPr>
-            </w:pPr>
-            <w:r>
-              <w:rPr>
-                <w:rFonts w:ascii="Consolas" w:hAnsi="Consolas"/>
+                <w:color w:val="D9D9D9" w:themeColor="background1" w:themeShade="D9"/>
+                <w:sz w:val="16"/>
+                <w:szCs w:val="16"/>
+              </w:rPr>
+            </w:pPr>
+            <w:r>
+              <w:rPr>
+                <w:rFonts w:ascii="Consolas" w:hAnsi="Consolas"/>
+                <w:color w:val="D9D9D9" w:themeColor="background1" w:themeShade="D9"/>
                 <w:sz w:val="16"/>
                 <w:szCs w:val="16"/>
               </w:rPr>
@@ -42834,13 +42867,15 @@
               <w:jc w:val="center"/>
               <w:rPr>
                 <w:rFonts w:ascii="Consolas" w:hAnsi="Consolas"/>
-                <w:sz w:val="16"/>
-                <w:szCs w:val="16"/>
-              </w:rPr>
-            </w:pPr>
-            <w:r>
-              <w:rPr>
-                <w:rFonts w:ascii="Consolas" w:hAnsi="Consolas"/>
+                <w:color w:val="D9D9D9" w:themeColor="background1" w:themeShade="D9"/>
+                <w:sz w:val="16"/>
+                <w:szCs w:val="16"/>
+              </w:rPr>
+            </w:pPr>
+            <w:r>
+              <w:rPr>
+                <w:rFonts w:ascii="Consolas" w:hAnsi="Consolas"/>
+                <w:color w:val="D9D9D9" w:themeColor="background1" w:themeShade="D9"/>
                 <w:sz w:val="16"/>
                 <w:szCs w:val="16"/>
               </w:rPr>
@@ -42862,13 +42897,15 @@
               <w:jc w:val="center"/>
               <w:rPr>
                 <w:rFonts w:ascii="Consolas" w:hAnsi="Consolas"/>
-                <w:sz w:val="16"/>
-                <w:szCs w:val="16"/>
-              </w:rPr>
-            </w:pPr>
-            <w:r>
-              <w:rPr>
-                <w:rFonts w:ascii="Consolas" w:hAnsi="Consolas"/>
+                <w:color w:val="D9D9D9" w:themeColor="background1" w:themeShade="D9"/>
+                <w:sz w:val="16"/>
+                <w:szCs w:val="16"/>
+              </w:rPr>
+            </w:pPr>
+            <w:r>
+              <w:rPr>
+                <w:rFonts w:ascii="Consolas" w:hAnsi="Consolas"/>
+                <w:color w:val="D9D9D9" w:themeColor="background1" w:themeShade="D9"/>
                 <w:sz w:val="16"/>
                 <w:szCs w:val="16"/>
               </w:rPr>
@@ -42890,13 +42927,15 @@
               <w:jc w:val="center"/>
               <w:rPr>
                 <w:rFonts w:ascii="Consolas" w:hAnsi="Consolas"/>
-                <w:sz w:val="16"/>
-                <w:szCs w:val="16"/>
-              </w:rPr>
-            </w:pPr>
-            <w:r>
-              <w:rPr>
-                <w:rFonts w:ascii="Consolas" w:hAnsi="Consolas"/>
+                <w:color w:val="D9D9D9" w:themeColor="background1" w:themeShade="D9"/>
+                <w:sz w:val="16"/>
+                <w:szCs w:val="16"/>
+              </w:rPr>
+            </w:pPr>
+            <w:r>
+              <w:rPr>
+                <w:rFonts w:ascii="Consolas" w:hAnsi="Consolas"/>
+                <w:color w:val="D9D9D9" w:themeColor="background1" w:themeShade="D9"/>
                 <w:sz w:val="16"/>
                 <w:szCs w:val="16"/>
               </w:rPr>
@@ -42918,13 +42957,15 @@
               <w:jc w:val="center"/>
               <w:rPr>
                 <w:rFonts w:ascii="Consolas" w:hAnsi="Consolas"/>
-                <w:sz w:val="16"/>
-                <w:szCs w:val="16"/>
-              </w:rPr>
-            </w:pPr>
-            <w:r>
-              <w:rPr>
-                <w:rFonts w:ascii="Consolas" w:hAnsi="Consolas"/>
+                <w:color w:val="D9D9D9" w:themeColor="background1" w:themeShade="D9"/>
+                <w:sz w:val="16"/>
+                <w:szCs w:val="16"/>
+              </w:rPr>
+            </w:pPr>
+            <w:r>
+              <w:rPr>
+                <w:rFonts w:ascii="Consolas" w:hAnsi="Consolas"/>
+                <w:color w:val="D9D9D9" w:themeColor="background1" w:themeShade="D9"/>
                 <w:sz w:val="16"/>
                 <w:szCs w:val="16"/>
               </w:rPr>
@@ -42946,13 +42987,15 @@
               <w:jc w:val="center"/>
               <w:rPr>
                 <w:rFonts w:ascii="Consolas" w:hAnsi="Consolas"/>
-                <w:sz w:val="16"/>
-                <w:szCs w:val="16"/>
-              </w:rPr>
-            </w:pPr>
-            <w:r>
-              <w:rPr>
-                <w:rFonts w:ascii="Consolas" w:hAnsi="Consolas"/>
+                <w:color w:val="D9D9D9" w:themeColor="background1" w:themeShade="D9"/>
+                <w:sz w:val="16"/>
+                <w:szCs w:val="16"/>
+              </w:rPr>
+            </w:pPr>
+            <w:r>
+              <w:rPr>
+                <w:rFonts w:ascii="Consolas" w:hAnsi="Consolas"/>
+                <w:color w:val="D9D9D9" w:themeColor="background1" w:themeShade="D9"/>
                 <w:sz w:val="16"/>
                 <w:szCs w:val="16"/>
               </w:rPr>
@@ -42974,13 +43017,15 @@
               <w:jc w:val="center"/>
               <w:rPr>
                 <w:rFonts w:ascii="Consolas" w:hAnsi="Consolas"/>
-                <w:sz w:val="16"/>
-                <w:szCs w:val="16"/>
-              </w:rPr>
-            </w:pPr>
-            <w:r>
-              <w:rPr>
-                <w:rFonts w:ascii="Consolas" w:hAnsi="Consolas"/>
+                <w:color w:val="D9D9D9" w:themeColor="background1" w:themeShade="D9"/>
+                <w:sz w:val="16"/>
+                <w:szCs w:val="16"/>
+              </w:rPr>
+            </w:pPr>
+            <w:r>
+              <w:rPr>
+                <w:rFonts w:ascii="Consolas" w:hAnsi="Consolas"/>
+                <w:color w:val="D9D9D9" w:themeColor="background1" w:themeShade="D9"/>
                 <w:sz w:val="16"/>
                 <w:szCs w:val="16"/>
               </w:rPr>
@@ -43002,13 +43047,15 @@
               <w:jc w:val="center"/>
               <w:rPr>
                 <w:rFonts w:ascii="Consolas" w:hAnsi="Consolas"/>
-                <w:sz w:val="16"/>
-                <w:szCs w:val="16"/>
-              </w:rPr>
-            </w:pPr>
-            <w:r>
-              <w:rPr>
-                <w:rFonts w:ascii="Consolas" w:hAnsi="Consolas"/>
+                <w:color w:val="D9D9D9" w:themeColor="background1" w:themeShade="D9"/>
+                <w:sz w:val="16"/>
+                <w:szCs w:val="16"/>
+              </w:rPr>
+            </w:pPr>
+            <w:r>
+              <w:rPr>
+                <w:rFonts w:ascii="Consolas" w:hAnsi="Consolas"/>
+                <w:color w:val="D9D9D9" w:themeColor="background1" w:themeShade="D9"/>
                 <w:sz w:val="16"/>
                 <w:szCs w:val="16"/>
               </w:rPr>
@@ -43030,13 +43077,15 @@
               <w:jc w:val="center"/>
               <w:rPr>
                 <w:rFonts w:ascii="Consolas" w:hAnsi="Consolas"/>
-                <w:sz w:val="16"/>
-                <w:szCs w:val="16"/>
-              </w:rPr>
-            </w:pPr>
-            <w:r>
-              <w:rPr>
-                <w:rFonts w:ascii="Consolas" w:hAnsi="Consolas"/>
+                <w:color w:val="D9D9D9" w:themeColor="background1" w:themeShade="D9"/>
+                <w:sz w:val="16"/>
+                <w:szCs w:val="16"/>
+              </w:rPr>
+            </w:pPr>
+            <w:r>
+              <w:rPr>
+                <w:rFonts w:ascii="Consolas" w:hAnsi="Consolas"/>
+                <w:color w:val="D9D9D9" w:themeColor="background1" w:themeShade="D9"/>
                 <w:sz w:val="16"/>
                 <w:szCs w:val="16"/>
               </w:rPr>
@@ -43058,13 +43107,15 @@
               <w:jc w:val="center"/>
               <w:rPr>
                 <w:rFonts w:ascii="Consolas" w:hAnsi="Consolas"/>
-                <w:sz w:val="16"/>
-                <w:szCs w:val="16"/>
-              </w:rPr>
-            </w:pPr>
-            <w:r>
-              <w:rPr>
-                <w:rFonts w:ascii="Consolas" w:hAnsi="Consolas"/>
+                <w:color w:val="D9D9D9" w:themeColor="background1" w:themeShade="D9"/>
+                <w:sz w:val="16"/>
+                <w:szCs w:val="16"/>
+              </w:rPr>
+            </w:pPr>
+            <w:r>
+              <w:rPr>
+                <w:rFonts w:ascii="Consolas" w:hAnsi="Consolas"/>
+                <w:color w:val="D9D9D9" w:themeColor="background1" w:themeShade="D9"/>
                 <w:sz w:val="16"/>
                 <w:szCs w:val="16"/>
               </w:rPr>
@@ -43087,13 +43138,15 @@
               <w:jc w:val="center"/>
               <w:rPr>
                 <w:rFonts w:ascii="Consolas" w:hAnsi="Consolas"/>
-                <w:sz w:val="16"/>
-                <w:szCs w:val="16"/>
-              </w:rPr>
-            </w:pPr>
-            <w:r>
-              <w:rPr>
-                <w:rFonts w:ascii="Consolas" w:hAnsi="Consolas"/>
+                <w:color w:val="D9D9D9" w:themeColor="background1" w:themeShade="D9"/>
+                <w:sz w:val="16"/>
+                <w:szCs w:val="16"/>
+              </w:rPr>
+            </w:pPr>
+            <w:r>
+              <w:rPr>
+                <w:rFonts w:ascii="Consolas" w:hAnsi="Consolas"/>
+                <w:color w:val="D9D9D9" w:themeColor="background1" w:themeShade="D9"/>
                 <w:sz w:val="16"/>
                 <w:szCs w:val="16"/>
               </w:rPr>
@@ -43115,41 +43168,45 @@
               <w:jc w:val="center"/>
               <w:rPr>
                 <w:rFonts w:ascii="Consolas" w:hAnsi="Consolas"/>
-                <w:sz w:val="16"/>
-                <w:szCs w:val="16"/>
-              </w:rPr>
-            </w:pPr>
-            <w:r>
-              <w:rPr>
-                <w:rFonts w:ascii="Consolas" w:hAnsi="Consolas"/>
-                <w:sz w:val="16"/>
-                <w:szCs w:val="16"/>
-              </w:rPr>
-              <w:t>0</w:t>
-            </w:r>
-          </w:p>
-        </w:tc>
-        <w:tc>
-          <w:tcPr>
-            <w:tcW w:w="244" w:type="dxa"/>
-            <w:tcBorders>
-              <w:left w:val="nil"/>
-              <w:right w:val="nil"/>
-            </w:tcBorders>
-            <w:vAlign w:val="center"/>
-          </w:tcPr>
-          <w:p>
-            <w:pPr>
-              <w:jc w:val="center"/>
-              <w:rPr>
-                <w:rFonts w:ascii="Consolas" w:hAnsi="Consolas"/>
-                <w:sz w:val="16"/>
-                <w:szCs w:val="16"/>
-              </w:rPr>
-            </w:pPr>
-            <w:r>
-              <w:rPr>
-                <w:rFonts w:ascii="Consolas" w:hAnsi="Consolas"/>
+                <w:color w:val="D9D9D9" w:themeColor="background1" w:themeShade="D9"/>
+                <w:sz w:val="16"/>
+                <w:szCs w:val="16"/>
+              </w:rPr>
+            </w:pPr>
+            <w:r>
+              <w:rPr>
+                <w:rFonts w:ascii="Consolas" w:hAnsi="Consolas"/>
+                <w:color w:val="D9D9D9" w:themeColor="background1" w:themeShade="D9"/>
+                <w:sz w:val="16"/>
+                <w:szCs w:val="16"/>
+              </w:rPr>
+              <w:t>0</w:t>
+            </w:r>
+          </w:p>
+        </w:tc>
+        <w:tc>
+          <w:tcPr>
+            <w:tcW w:w="244" w:type="dxa"/>
+            <w:tcBorders>
+              <w:left w:val="nil"/>
+              <w:right w:val="nil"/>
+            </w:tcBorders>
+            <w:vAlign w:val="center"/>
+          </w:tcPr>
+          <w:p>
+            <w:pPr>
+              <w:jc w:val="center"/>
+              <w:rPr>
+                <w:rFonts w:ascii="Consolas" w:hAnsi="Consolas"/>
+                <w:color w:val="D9D9D9" w:themeColor="background1" w:themeShade="D9"/>
+                <w:sz w:val="16"/>
+                <w:szCs w:val="16"/>
+              </w:rPr>
+            </w:pPr>
+            <w:r>
+              <w:rPr>
+                <w:rFonts w:ascii="Consolas" w:hAnsi="Consolas"/>
+                <w:color w:val="D9D9D9" w:themeColor="background1" w:themeShade="D9"/>
                 <w:sz w:val="16"/>
                 <w:szCs w:val="16"/>
               </w:rPr>
@@ -43171,13 +43228,15 @@
               <w:jc w:val="center"/>
               <w:rPr>
                 <w:rFonts w:ascii="Consolas" w:hAnsi="Consolas"/>
-                <w:sz w:val="16"/>
-                <w:szCs w:val="16"/>
-              </w:rPr>
-            </w:pPr>
-            <w:r>
-              <w:rPr>
-                <w:rFonts w:ascii="Consolas" w:hAnsi="Consolas"/>
+                <w:color w:val="D9D9D9" w:themeColor="background1" w:themeShade="D9"/>
+                <w:sz w:val="16"/>
+                <w:szCs w:val="16"/>
+              </w:rPr>
+            </w:pPr>
+            <w:r>
+              <w:rPr>
+                <w:rFonts w:ascii="Consolas" w:hAnsi="Consolas"/>
+                <w:color w:val="D9D9D9" w:themeColor="background1" w:themeShade="D9"/>
                 <w:sz w:val="16"/>
                 <w:szCs w:val="16"/>
               </w:rPr>
@@ -43200,13 +43259,15 @@
               <w:jc w:val="center"/>
               <w:rPr>
                 <w:rFonts w:ascii="Consolas" w:hAnsi="Consolas"/>
-                <w:sz w:val="16"/>
-                <w:szCs w:val="16"/>
-              </w:rPr>
-            </w:pPr>
-            <w:r>
-              <w:rPr>
-                <w:rFonts w:ascii="Consolas" w:hAnsi="Consolas"/>
+                <w:color w:val="D9D9D9" w:themeColor="background1" w:themeShade="D9"/>
+                <w:sz w:val="16"/>
+                <w:szCs w:val="16"/>
+              </w:rPr>
+            </w:pPr>
+            <w:r>
+              <w:rPr>
+                <w:rFonts w:ascii="Consolas" w:hAnsi="Consolas"/>
+                <w:color w:val="D9D9D9" w:themeColor="background1" w:themeShade="D9"/>
                 <w:sz w:val="16"/>
                 <w:szCs w:val="16"/>
               </w:rPr>
@@ -43228,13 +43289,15 @@
               <w:jc w:val="center"/>
               <w:rPr>
                 <w:rFonts w:ascii="Consolas" w:hAnsi="Consolas"/>
-                <w:sz w:val="16"/>
-                <w:szCs w:val="16"/>
-              </w:rPr>
-            </w:pPr>
-            <w:r>
-              <w:rPr>
-                <w:rFonts w:ascii="Consolas" w:hAnsi="Consolas"/>
+                <w:color w:val="D9D9D9" w:themeColor="background1" w:themeShade="D9"/>
+                <w:sz w:val="16"/>
+                <w:szCs w:val="16"/>
+              </w:rPr>
+            </w:pPr>
+            <w:r>
+              <w:rPr>
+                <w:rFonts w:ascii="Consolas" w:hAnsi="Consolas"/>
+                <w:color w:val="D9D9D9" w:themeColor="background1" w:themeShade="D9"/>
                 <w:sz w:val="16"/>
                 <w:szCs w:val="16"/>
               </w:rPr>
@@ -43256,13 +43319,15 @@
               <w:jc w:val="center"/>
               <w:rPr>
                 <w:rFonts w:ascii="Consolas" w:hAnsi="Consolas"/>
-                <w:sz w:val="16"/>
-                <w:szCs w:val="16"/>
-              </w:rPr>
-            </w:pPr>
-            <w:r>
-              <w:rPr>
-                <w:rFonts w:ascii="Consolas" w:hAnsi="Consolas"/>
+                <w:color w:val="D9D9D9" w:themeColor="background1" w:themeShade="D9"/>
+                <w:sz w:val="16"/>
+                <w:szCs w:val="16"/>
+              </w:rPr>
+            </w:pPr>
+            <w:r>
+              <w:rPr>
+                <w:rFonts w:ascii="Consolas" w:hAnsi="Consolas"/>
+                <w:color w:val="D9D9D9" w:themeColor="background1" w:themeShade="D9"/>
                 <w:sz w:val="16"/>
                 <w:szCs w:val="16"/>
               </w:rPr>
@@ -43284,13 +43349,15 @@
               <w:jc w:val="center"/>
               <w:rPr>
                 <w:rFonts w:ascii="Consolas" w:hAnsi="Consolas"/>
-                <w:sz w:val="16"/>
-                <w:szCs w:val="16"/>
-              </w:rPr>
-            </w:pPr>
-            <w:r>
-              <w:rPr>
-                <w:rFonts w:ascii="Consolas" w:hAnsi="Consolas"/>
+                <w:color w:val="D9D9D9" w:themeColor="background1" w:themeShade="D9"/>
+                <w:sz w:val="16"/>
+                <w:szCs w:val="16"/>
+              </w:rPr>
+            </w:pPr>
+            <w:r>
+              <w:rPr>
+                <w:rFonts w:ascii="Consolas" w:hAnsi="Consolas"/>
+                <w:color w:val="D9D9D9" w:themeColor="background1" w:themeShade="D9"/>
                 <w:sz w:val="16"/>
                 <w:szCs w:val="16"/>
               </w:rPr>
@@ -43312,69 +43379,75 @@
               <w:jc w:val="center"/>
               <w:rPr>
                 <w:rFonts w:ascii="Consolas" w:hAnsi="Consolas"/>
-                <w:sz w:val="16"/>
-                <w:szCs w:val="16"/>
-              </w:rPr>
-            </w:pPr>
-            <w:r>
-              <w:rPr>
-                <w:rFonts w:ascii="Consolas" w:hAnsi="Consolas"/>
-                <w:sz w:val="16"/>
-                <w:szCs w:val="16"/>
-              </w:rPr>
-              <w:t>0</w:t>
-            </w:r>
-          </w:p>
-        </w:tc>
-        <w:tc>
-          <w:tcPr>
-            <w:tcW w:w="244" w:type="dxa"/>
-            <w:tcBorders>
-              <w:left w:val="nil"/>
-              <w:right w:val="nil"/>
-            </w:tcBorders>
-            <w:vAlign w:val="center"/>
-          </w:tcPr>
-          <w:p>
-            <w:pPr>
-              <w:jc w:val="center"/>
-              <w:rPr>
-                <w:rFonts w:ascii="Consolas" w:hAnsi="Consolas"/>
-                <w:sz w:val="16"/>
-                <w:szCs w:val="16"/>
-              </w:rPr>
-            </w:pPr>
-            <w:r>
-              <w:rPr>
-                <w:rFonts w:ascii="Consolas" w:hAnsi="Consolas"/>
-                <w:sz w:val="16"/>
-                <w:szCs w:val="16"/>
-              </w:rPr>
-              <w:t>0</w:t>
-            </w:r>
-          </w:p>
-        </w:tc>
-        <w:tc>
-          <w:tcPr>
-            <w:tcW w:w="244" w:type="dxa"/>
-            <w:tcBorders>
-              <w:left w:val="nil"/>
-              <w:right w:val="nil"/>
-            </w:tcBorders>
-            <w:vAlign w:val="center"/>
-          </w:tcPr>
-          <w:p>
-            <w:pPr>
-              <w:jc w:val="center"/>
-              <w:rPr>
-                <w:rFonts w:ascii="Consolas" w:hAnsi="Consolas"/>
-                <w:sz w:val="16"/>
-                <w:szCs w:val="16"/>
-              </w:rPr>
-            </w:pPr>
-            <w:r>
-              <w:rPr>
-                <w:rFonts w:ascii="Consolas" w:hAnsi="Consolas"/>
+                <w:color w:val="D9D9D9" w:themeColor="background1" w:themeShade="D9"/>
+                <w:sz w:val="16"/>
+                <w:szCs w:val="16"/>
+              </w:rPr>
+            </w:pPr>
+            <w:r>
+              <w:rPr>
+                <w:rFonts w:ascii="Consolas" w:hAnsi="Consolas"/>
+                <w:color w:val="D9D9D9" w:themeColor="background1" w:themeShade="D9"/>
+                <w:sz w:val="16"/>
+                <w:szCs w:val="16"/>
+              </w:rPr>
+              <w:t>0</w:t>
+            </w:r>
+          </w:p>
+        </w:tc>
+        <w:tc>
+          <w:tcPr>
+            <w:tcW w:w="244" w:type="dxa"/>
+            <w:tcBorders>
+              <w:left w:val="nil"/>
+              <w:right w:val="nil"/>
+            </w:tcBorders>
+            <w:vAlign w:val="center"/>
+          </w:tcPr>
+          <w:p>
+            <w:pPr>
+              <w:jc w:val="center"/>
+              <w:rPr>
+                <w:rFonts w:ascii="Consolas" w:hAnsi="Consolas"/>
+                <w:color w:val="D9D9D9" w:themeColor="background1" w:themeShade="D9"/>
+                <w:sz w:val="16"/>
+                <w:szCs w:val="16"/>
+              </w:rPr>
+            </w:pPr>
+            <w:r>
+              <w:rPr>
+                <w:rFonts w:ascii="Consolas" w:hAnsi="Consolas"/>
+                <w:color w:val="D9D9D9" w:themeColor="background1" w:themeShade="D9"/>
+                <w:sz w:val="16"/>
+                <w:szCs w:val="16"/>
+              </w:rPr>
+              <w:t>0</w:t>
+            </w:r>
+          </w:p>
+        </w:tc>
+        <w:tc>
+          <w:tcPr>
+            <w:tcW w:w="244" w:type="dxa"/>
+            <w:tcBorders>
+              <w:left w:val="nil"/>
+              <w:right w:val="nil"/>
+            </w:tcBorders>
+            <w:vAlign w:val="center"/>
+          </w:tcPr>
+          <w:p>
+            <w:pPr>
+              <w:jc w:val="center"/>
+              <w:rPr>
+                <w:rFonts w:ascii="Consolas" w:hAnsi="Consolas"/>
+                <w:color w:val="D9D9D9" w:themeColor="background1" w:themeShade="D9"/>
+                <w:sz w:val="16"/>
+                <w:szCs w:val="16"/>
+              </w:rPr>
+            </w:pPr>
+            <w:r>
+              <w:rPr>
+                <w:rFonts w:ascii="Consolas" w:hAnsi="Consolas"/>
+                <w:color w:val="D9D9D9" w:themeColor="background1" w:themeShade="D9"/>
                 <w:sz w:val="16"/>
                 <w:szCs w:val="16"/>
               </w:rPr>
@@ -43396,13 +43469,15 @@
               <w:jc w:val="center"/>
               <w:rPr>
                 <w:rFonts w:ascii="Consolas" w:hAnsi="Consolas"/>
-                <w:sz w:val="16"/>
-                <w:szCs w:val="16"/>
-              </w:rPr>
-            </w:pPr>
-            <w:r>
-              <w:rPr>
-                <w:rFonts w:ascii="Consolas" w:hAnsi="Consolas"/>
+                <w:color w:val="D9D9D9" w:themeColor="background1" w:themeShade="D9"/>
+                <w:sz w:val="16"/>
+                <w:szCs w:val="16"/>
+              </w:rPr>
+            </w:pPr>
+            <w:r>
+              <w:rPr>
+                <w:rFonts w:ascii="Consolas" w:hAnsi="Consolas"/>
+                <w:color w:val="D9D9D9" w:themeColor="background1" w:themeShade="D9"/>
                 <w:sz w:val="16"/>
                 <w:szCs w:val="16"/>
               </w:rPr>
@@ -43426,13 +43501,15 @@
             <w:pPr>
               <w:rPr>
                 <w:rFonts w:ascii="Consolas" w:hAnsi="Consolas"/>
-                <w:sz w:val="16"/>
-                <w:szCs w:val="16"/>
-              </w:rPr>
-            </w:pPr>
-            <w:r>
-              <w:rPr>
-                <w:rFonts w:ascii="Consolas" w:hAnsi="Consolas"/>
+                <w:color w:val="D9D9D9" w:themeColor="background1" w:themeShade="D9"/>
+                <w:sz w:val="16"/>
+                <w:szCs w:val="16"/>
+              </w:rPr>
+            </w:pPr>
+            <w:r>
+              <w:rPr>
+                <w:rFonts w:ascii="Consolas" w:hAnsi="Consolas"/>
+                <w:color w:val="D9D9D9" w:themeColor="background1" w:themeShade="D9"/>
                 <w:sz w:val="16"/>
                 <w:szCs w:val="16"/>
               </w:rPr>
@@ -43457,14 +43534,15 @@
               <w:jc w:val="right"/>
               <w:rPr>
                 <w:rFonts w:ascii="Consolas" w:hAnsi="Consolas"/>
-                <w:sz w:val="16"/>
-                <w:szCs w:val="16"/>
-              </w:rPr>
-            </w:pPr>
-            <w:r>
-              <w:rPr>
-                <w:rFonts w:ascii="Consolas" w:hAnsi="Consolas"/>
-                <w:color w:val="A6A6A6" w:themeColor="background1" w:themeShade="A6"/>
+                <w:color w:val="D9D9D9" w:themeColor="background1" w:themeShade="D9"/>
+                <w:sz w:val="16"/>
+                <w:szCs w:val="16"/>
+              </w:rPr>
+            </w:pPr>
+            <w:r>
+              <w:rPr>
+                <w:rFonts w:ascii="Consolas" w:hAnsi="Consolas"/>
+                <w:color w:val="D9D9D9" w:themeColor="background1" w:themeShade="D9"/>
                 <w:sz w:val="16"/>
                 <w:szCs w:val="16"/>
               </w:rPr>
@@ -54027,7 +54105,7 @@
                 <w:sz w:val="16"/>
                 <w:szCs w:val="16"/>
               </w:rPr>
-              <w:t>---</w:t>
+              <w:t>imm</w:t>
             </w:r>
           </w:p>
         </w:tc>
@@ -54045,13 +54123,15 @@
             <w:pPr>
               <w:rPr>
                 <w:rFonts w:ascii="Consolas" w:hAnsi="Consolas"/>
-                <w:sz w:val="16"/>
-                <w:szCs w:val="16"/>
-              </w:rPr>
-            </w:pPr>
-            <w:r>
-              <w:rPr>
-                <w:rFonts w:ascii="Consolas" w:hAnsi="Consolas"/>
+                <w:color w:val="D9D9D9" w:themeColor="background1" w:themeShade="D9"/>
+                <w:sz w:val="16"/>
+                <w:szCs w:val="16"/>
+              </w:rPr>
+            </w:pPr>
+            <w:r>
+              <w:rPr>
+                <w:rFonts w:ascii="Consolas" w:hAnsi="Consolas"/>
+                <w:color w:val="D9D9D9" w:themeColor="background1" w:themeShade="D9"/>
                 <w:sz w:val="16"/>
                 <w:szCs w:val="16"/>
               </w:rPr>
@@ -54071,17 +54151,19 @@
               <w:jc w:val="center"/>
               <w:rPr>
                 <w:rFonts w:ascii="Consolas" w:hAnsi="Consolas"/>
-                <w:sz w:val="16"/>
-                <w:szCs w:val="16"/>
-              </w:rPr>
-            </w:pPr>
-            <w:r>
-              <w:rPr>
-                <w:rFonts w:ascii="Consolas" w:hAnsi="Consolas"/>
-                <w:sz w:val="16"/>
-                <w:szCs w:val="16"/>
-              </w:rPr>
-              <w:t>rix</w:t>
+                <w:color w:val="D9D9D9" w:themeColor="background1" w:themeShade="D9"/>
+                <w:sz w:val="16"/>
+                <w:szCs w:val="16"/>
+              </w:rPr>
+            </w:pPr>
+            <w:r>
+              <w:rPr>
+                <w:rFonts w:ascii="Consolas" w:hAnsi="Consolas"/>
+                <w:color w:val="D9D9D9" w:themeColor="background1" w:themeShade="D9"/>
+                <w:sz w:val="16"/>
+                <w:szCs w:val="16"/>
+              </w:rPr>
+              <w:t>ra</w:t>
             </w:r>
           </w:p>
         </w:tc>
@@ -54094,17 +54176,19 @@
               <w:jc w:val="center"/>
               <w:rPr>
                 <w:rFonts w:ascii="Consolas" w:hAnsi="Consolas"/>
-                <w:sz w:val="16"/>
-                <w:szCs w:val="16"/>
-              </w:rPr>
-            </w:pPr>
-            <w:r>
-              <w:rPr>
-                <w:rFonts w:ascii="Consolas" w:hAnsi="Consolas"/>
-                <w:sz w:val="16"/>
-                <w:szCs w:val="16"/>
-              </w:rPr>
-              <w:t>---</w:t>
+                <w:color w:val="D9D9D9" w:themeColor="background1" w:themeShade="D9"/>
+                <w:sz w:val="16"/>
+                <w:szCs w:val="16"/>
+              </w:rPr>
+            </w:pPr>
+            <w:r>
+              <w:rPr>
+                <w:rFonts w:ascii="Consolas" w:hAnsi="Consolas"/>
+                <w:color w:val="D9D9D9" w:themeColor="background1" w:themeShade="D9"/>
+                <w:sz w:val="16"/>
+                <w:szCs w:val="16"/>
+              </w:rPr>
+              <w:t>ra.rix</w:t>
             </w:r>
           </w:p>
         </w:tc>
@@ -54117,13 +54201,15 @@
               <w:jc w:val="center"/>
               <w:rPr>
                 <w:rFonts w:ascii="Consolas" w:hAnsi="Consolas"/>
-                <w:sz w:val="16"/>
-                <w:szCs w:val="16"/>
-              </w:rPr>
-            </w:pPr>
-            <w:r>
-              <w:rPr>
-                <w:rFonts w:ascii="Consolas" w:hAnsi="Consolas"/>
+                <w:color w:val="D9D9D9" w:themeColor="background1" w:themeShade="D9"/>
+                <w:sz w:val="16"/>
+                <w:szCs w:val="16"/>
+              </w:rPr>
+            </w:pPr>
+            <w:r>
+              <w:rPr>
+                <w:rFonts w:ascii="Consolas" w:hAnsi="Consolas"/>
+                <w:color w:val="D9D9D9" w:themeColor="background1" w:themeShade="D9"/>
                 <w:sz w:val="16"/>
                 <w:szCs w:val="16"/>
               </w:rPr>
@@ -54140,13 +54226,15 @@
               <w:jc w:val="center"/>
               <w:rPr>
                 <w:rFonts w:ascii="Consolas" w:hAnsi="Consolas"/>
-                <w:sz w:val="16"/>
-                <w:szCs w:val="16"/>
-              </w:rPr>
-            </w:pPr>
-            <w:r>
-              <w:rPr>
-                <w:rFonts w:ascii="Consolas" w:hAnsi="Consolas"/>
+                <w:color w:val="D9D9D9" w:themeColor="background1" w:themeShade="D9"/>
+                <w:sz w:val="16"/>
+                <w:szCs w:val="16"/>
+              </w:rPr>
+            </w:pPr>
+            <w:r>
+              <w:rPr>
+                <w:rFonts w:ascii="Consolas" w:hAnsi="Consolas"/>
+                <w:color w:val="D9D9D9" w:themeColor="background1" w:themeShade="D9"/>
                 <w:sz w:val="16"/>
                 <w:szCs w:val="16"/>
               </w:rPr>
@@ -54166,13 +54254,15 @@
               <w:jc w:val="center"/>
               <w:rPr>
                 <w:rFonts w:ascii="Consolas" w:hAnsi="Consolas"/>
-                <w:sz w:val="16"/>
-                <w:szCs w:val="16"/>
-              </w:rPr>
-            </w:pPr>
-            <w:r>
-              <w:rPr>
-                <w:rFonts w:ascii="Consolas" w:hAnsi="Consolas"/>
+                <w:color w:val="D9D9D9" w:themeColor="background1" w:themeShade="D9"/>
+                <w:sz w:val="16"/>
+                <w:szCs w:val="16"/>
+              </w:rPr>
+            </w:pPr>
+            <w:r>
+              <w:rPr>
+                <w:rFonts w:ascii="Consolas" w:hAnsi="Consolas"/>
+                <w:color w:val="D9D9D9" w:themeColor="background1" w:themeShade="D9"/>
                 <w:sz w:val="16"/>
                 <w:szCs w:val="16"/>
               </w:rPr>
@@ -55208,115 +55298,6 @@
                 <w:szCs w:val="16"/>
               </w:rPr>
               <w:t>ciop</w:t>
-            </w:r>
-          </w:p>
-        </w:tc>
-        <w:tc>
-          <w:tcPr>
-            <w:tcW w:w="1508" w:type="dxa"/>
-            <w:tcBorders>
-              <w:left w:val="single" w:sz="6" w:space="0" w:color="auto"/>
-            </w:tcBorders>
-          </w:tcPr>
-          <w:p>
-            <w:pPr>
-              <w:jc w:val="center"/>
-              <w:rPr>
-                <w:rFonts w:ascii="Consolas" w:hAnsi="Consolas"/>
-                <w:sz w:val="16"/>
-                <w:szCs w:val="16"/>
-              </w:rPr>
-            </w:pPr>
-          </w:p>
-        </w:tc>
-        <w:tc>
-          <w:tcPr>
-            <w:tcW w:w="1508" w:type="dxa"/>
-          </w:tcPr>
-          <w:p>
-            <w:pPr>
-              <w:jc w:val="center"/>
-              <w:rPr>
-                <w:rFonts w:ascii="Consolas" w:hAnsi="Consolas"/>
-                <w:sz w:val="16"/>
-                <w:szCs w:val="16"/>
-              </w:rPr>
-            </w:pPr>
-          </w:p>
-        </w:tc>
-        <w:tc>
-          <w:tcPr>
-            <w:tcW w:w="1509" w:type="dxa"/>
-          </w:tcPr>
-          <w:p>
-            <w:pPr>
-              <w:jc w:val="center"/>
-              <w:rPr>
-                <w:rFonts w:ascii="Consolas" w:hAnsi="Consolas"/>
-                <w:sz w:val="16"/>
-                <w:szCs w:val="16"/>
-              </w:rPr>
-            </w:pPr>
-          </w:p>
-        </w:tc>
-        <w:tc>
-          <w:tcPr>
-            <w:tcW w:w="1509" w:type="dxa"/>
-          </w:tcPr>
-          <w:p>
-            <w:pPr>
-              <w:jc w:val="center"/>
-              <w:rPr>
-                <w:rFonts w:ascii="Consolas" w:hAnsi="Consolas"/>
-                <w:sz w:val="16"/>
-                <w:szCs w:val="16"/>
-              </w:rPr>
-            </w:pPr>
-          </w:p>
-        </w:tc>
-        <w:tc>
-          <w:tcPr>
-            <w:tcW w:w="1509" w:type="dxa"/>
-            <w:tcBorders>
-              <w:right w:val="single" w:sz="8" w:space="0" w:color="auto"/>
-            </w:tcBorders>
-          </w:tcPr>
-          <w:p>
-            <w:pPr>
-              <w:jc w:val="center"/>
-              <w:rPr>
-                <w:rFonts w:ascii="Consolas" w:hAnsi="Consolas"/>
-                <w:sz w:val="16"/>
-                <w:szCs w:val="16"/>
-              </w:rPr>
-            </w:pPr>
-          </w:p>
-        </w:tc>
-      </w:tr>
-      <w:tr>
-        <w:tc>
-          <w:tcPr>
-            <w:tcW w:w="1509" w:type="dxa"/>
-            <w:tcBorders>
-              <w:left w:val="single" w:sz="8" w:space="0" w:color="auto"/>
-              <w:right w:val="single" w:sz="6" w:space="0" w:color="auto"/>
-            </w:tcBorders>
-          </w:tcPr>
-          <w:p>
-            <w:pPr>
-              <w:rPr>
-                <w:rFonts w:ascii="Consolas" w:hAnsi="Consolas"/>
-                <w:sz w:val="16"/>
-                <w:szCs w:val="16"/>
-              </w:rPr>
-            </w:pPr>
-            <w:r>
-              <w:rPr>
-                <w:rFonts w:ascii="Consolas" w:hAnsi="Consolas"/>
-                <w:sz w:val="16"/>
-                <w:szCs w:val="16"/>
-              </w:rPr>
-              <w:t>ccp</w:t>
             </w:r>
           </w:p>
         </w:tc>

</xml_diff>